<commit_message>
Add Lesson 20 to Foundations of College Algebra
</commit_message>
<xml_diff>
--- a/Materials/MAT061-19-Lesson19.docx
+++ b/Materials/MAT061-19-Lesson19.docx
@@ -3392,19 +3392,7 @@
               <w:rPr>
                 <w:rFonts w:ascii="Cambria Math" w:hAnsi="Cambria Math"/>
               </w:rPr>
-              <m:t>2</m:t>
-            </m:r>
-            <m:r>
-              <w:rPr>
-                <w:rFonts w:ascii="Cambria Math" w:hAnsi="Cambria Math"/>
-              </w:rPr>
-              <m:t>,</m:t>
-            </m:r>
-            <m:r>
-              <w:rPr>
-                <w:rFonts w:ascii="Cambria Math" w:hAnsi="Cambria Math"/>
-              </w:rPr>
-              <m:t>6</m:t>
+              <m:t>2,6</m:t>
             </m:r>
           </m:e>
         </m:d>
@@ -3430,19 +3418,7 @@
               <w:rPr>
                 <w:rFonts w:ascii="Cambria Math" w:eastAsiaTheme="minorEastAsia" w:hAnsi="Cambria Math"/>
               </w:rPr>
-              <m:t>5</m:t>
-            </m:r>
-            <m:r>
-              <w:rPr>
-                <w:rFonts w:ascii="Cambria Math" w:eastAsiaTheme="minorEastAsia" w:hAnsi="Cambria Math"/>
-              </w:rPr>
-              <m:t>,</m:t>
-            </m:r>
-            <m:r>
-              <w:rPr>
-                <w:rFonts w:ascii="Cambria Math" w:eastAsiaTheme="minorEastAsia" w:hAnsi="Cambria Math"/>
-              </w:rPr>
-              <m:t>3</m:t>
+              <m:t>5,3</m:t>
             </m:r>
           </m:e>
         </m:d>
@@ -3463,31 +3439,7 @@
           <w:rPr>
             <w:rFonts w:ascii="Cambria Math" w:hAnsi="Cambria Math"/>
           </w:rPr>
-          <m:t>(</m:t>
-        </m:r>
-        <m:r>
-          <w:rPr>
-            <w:rFonts w:ascii="Cambria Math" w:hAnsi="Cambria Math"/>
-          </w:rPr>
-          <m:t>-5</m:t>
-        </m:r>
-        <m:r>
-          <w:rPr>
-            <w:rFonts w:ascii="Cambria Math" w:hAnsi="Cambria Math"/>
-          </w:rPr>
-          <m:t>,</m:t>
-        </m:r>
-        <m:r>
-          <w:rPr>
-            <w:rFonts w:ascii="Cambria Math" w:hAnsi="Cambria Math"/>
-          </w:rPr>
-          <m:t>-3</m:t>
-        </m:r>
-        <m:r>
-          <w:rPr>
-            <w:rFonts w:ascii="Cambria Math" w:hAnsi="Cambria Math"/>
-          </w:rPr>
-          <m:t>)</m:t>
+          <m:t>(-5,-3)</m:t>
         </m:r>
       </m:oMath>
       <w:r>
@@ -3511,19 +3463,7 @@
               <w:rPr>
                 <w:rFonts w:ascii="Cambria Math" w:eastAsiaTheme="minorEastAsia" w:hAnsi="Cambria Math"/>
               </w:rPr>
-              <m:t>4</m:t>
-            </m:r>
-            <m:r>
-              <w:rPr>
-                <w:rFonts w:ascii="Cambria Math" w:eastAsiaTheme="minorEastAsia" w:hAnsi="Cambria Math"/>
-              </w:rPr>
-              <m:t xml:space="preserve">, </m:t>
-            </m:r>
-            <m:r>
-              <w:rPr>
-                <w:rFonts w:ascii="Cambria Math" w:eastAsiaTheme="minorEastAsia" w:hAnsi="Cambria Math"/>
-              </w:rPr>
-              <m:t>-6</m:t>
+              <m:t>4, -6</m:t>
             </m:r>
           </m:e>
         </m:d>
@@ -3728,39 +3668,23 @@
     <w:pPr>
       <w:pStyle w:val="Footer"/>
       <w:rPr>
-        <w:sz w:val="16"/>
-        <w:szCs w:val="16"/>
+        <w:sz w:val="20"/>
+        <w:szCs w:val="20"/>
       </w:rPr>
     </w:pPr>
     <w:r>
       <w:rPr>
-        <w:sz w:val="16"/>
-        <w:szCs w:val="16"/>
-      </w:rPr>
-      <w:t xml:space="preserve">Remixed from OpenStax </w:t>
-    </w:r>
-    <w:r>
-      <w:rPr>
-        <w:i/>
-        <w:iCs/>
-        <w:sz w:val="16"/>
-        <w:szCs w:val="16"/>
-      </w:rPr>
-      <w:t>Elementary Algebra 2e.</w:t>
-    </w:r>
-    <w:r>
-      <w:rPr>
-        <w:sz w:val="16"/>
-        <w:szCs w:val="16"/>
-      </w:rPr>
-      <w:t xml:space="preserve"> Access for free at </w:t>
+        <w:sz w:val="20"/>
+        <w:szCs w:val="20"/>
+      </w:rPr>
+      <w:t>Access for free at </w:t>
     </w:r>
     <w:hyperlink r:id="rId1" w:history="1">
       <w:r>
         <w:rPr>
           <w:rStyle w:val="Hyperlink"/>
-          <w:sz w:val="16"/>
-          <w:szCs w:val="16"/>
+          <w:sz w:val="20"/>
+          <w:szCs w:val="20"/>
         </w:rPr>
         <w:t>https://openstax.org/books/elementary-algebra-2e/pages/1-introduction</w:t>
       </w:r>

</xml_diff>